<commit_message>
[Empty][danid] Please edit dates
</commit_message>
<xml_diff>
--- a/dumalaganDa_1.5.10.docx
+++ b/dumalaganDa_1.5.10.docx
@@ -179,7 +179,21 @@
                 <w:sz w:val="18"/>
                 <w:szCs w:val="22"/>
               </w:rPr>
-              <w:t>February 3, 2023</w:t>
+              <w:t xml:space="preserve">February </w:t>
+            </w:r>
+            <w:r>
+              <w:rPr>
+                <w:sz w:val="18"/>
+                <w:szCs w:val="22"/>
+              </w:rPr>
+              <w:t>4</w:t>
+            </w:r>
+            <w:r>
+              <w:rPr>
+                <w:sz w:val="18"/>
+                <w:szCs w:val="22"/>
+              </w:rPr>
+              <w:t>, 2023</w:t>
             </w:r>
           </w:p>
         </w:tc>
@@ -3409,7 +3423,7 @@
       <w:rPr>
         <w:noProof/>
       </w:rPr>
-      <w:t>2021</w:t>
+      <w:t>2023</w:t>
     </w:r>
     <w:r>
       <w:fldChar w:fldCharType="end"/>
@@ -3571,7 +3585,7 @@
       <w:rPr>
         <w:noProof/>
       </w:rPr>
-      <w:t>2021</w:t>
+      <w:t>2023</w:t>
     </w:r>
     <w:r>
       <w:fldChar w:fldCharType="end"/>
@@ -7369,6 +7383,7 @@
     <w:rsidRoot w:val="00654389"/>
     <w:rsid w:val="00160939"/>
     <w:rsid w:val="0019172D"/>
+    <w:rsid w:val="001D0A35"/>
     <w:rsid w:val="00290EF5"/>
     <w:rsid w:val="00385904"/>
     <w:rsid w:val="003C59AA"/>

</xml_diff>